<commit_message>
GAS 2.0 Installation notes - updated
</commit_message>
<xml_diff>
--- a/GAS Install Steps.docx
+++ b/GAS Install Steps.docx
@@ -3,6 +3,483 @@
 <w:document xmlns:wpc="http://schemas.microsoft.com/office/word/2010/wordprocessingCanvas" xmlns:mo="http://schemas.microsoft.com/office/mac/office/2008/main" xmlns:mc="http://schemas.openxmlformats.org/markup-compatibility/2006" xmlns:mv="urn:schemas-microsoft-com:mac:vml" xmlns:o="urn:schemas-microsoft-com:office:office" xmlns:r="http://schemas.openxmlformats.org/officeDocument/2006/relationships" xmlns:m="http://schemas.openxmlformats.org/officeDocument/2006/math" xmlns:v="urn:schemas-microsoft-com:vml" xmlns:wp14="http://schemas.microsoft.com/office/word/2010/wordprocessingDrawing" xmlns:wp="http://schemas.openxmlformats.org/drawingml/2006/wordprocessingDrawing" xmlns:w10="urn:schemas-microsoft-com:office:word" xmlns:w="http://schemas.openxmlformats.org/wordprocessingml/2006/main" xmlns:w14="http://schemas.microsoft.com/office/word/2010/wordml" xmlns:wpg="http://schemas.microsoft.com/office/word/2010/wordprocessingGroup" xmlns:wpi="http://schemas.microsoft.com/office/word/2010/wordprocessingInk" xmlns:wne="http://schemas.microsoft.com/office/word/2006/wordml" xmlns:wps="http://schemas.microsoft.com/office/word/2010/wordprocessingShape" mc:Ignorable="w14 wp14">
   <w:background w:color="EEECE1" w:themeColor="background2"/>
   <w:body>
+    <w:tbl>
+      <w:tblPr>
+        <w:tblStyle w:val="DarkList-Accent6"/>
+        <w:tblpPr w:leftFromText="180" w:rightFromText="180" w:vertAnchor="page" w:horzAnchor="page" w:tblpX="1729" w:tblpY="3781"/>
+        <w:tblW w:w="0" w:type="auto"/>
+        <w:tblLook w:val="04A0" w:firstRow="1" w:lastRow="0" w:firstColumn="1" w:lastColumn="0" w:noHBand="0" w:noVBand="1"/>
+      </w:tblPr>
+      <w:tblGrid>
+        <w:gridCol w:w="9576"/>
+      </w:tblGrid>
+      <w:tr>
+        <w:trPr>
+          <w:cnfStyle w:val="100000000000" w:firstRow="1" w:lastRow="0" w:firstColumn="0" w:lastColumn="0" w:oddVBand="0" w:evenVBand="0" w:oddHBand="0" w:evenHBand="0" w:firstRowFirstColumn="0" w:firstRowLastColumn="0" w:lastRowFirstColumn="0" w:lastRowLastColumn="0"/>
+        </w:trPr>
+        <w:tc>
+          <w:tcPr>
+            <w:cnfStyle w:val="001000000000" w:firstRow="0" w:lastRow="0" w:firstColumn="1" w:lastColumn="0" w:oddVBand="0" w:evenVBand="0" w:oddHBand="0" w:evenHBand="0" w:firstRowFirstColumn="0" w:firstRowLastColumn="0" w:lastRowFirstColumn="0" w:lastRowLastColumn="0"/>
+            <w:tcW w:w="9576" w:type="dxa"/>
+          </w:tcPr>
+          <w:p>
+            <w:pPr>
+              <w:pStyle w:val="Heading1"/>
+              <w:jc w:val="center"/>
+              <w:outlineLvl w:val="0"/>
+              <w:rPr>
+                <w:color w:val="auto"/>
+                <w:u w:val="single"/>
+              </w:rPr>
+            </w:pPr>
+            <w:bookmarkStart w:id="0" w:name="_Toc228430778"/>
+            <w:r>
+              <w:rPr>
+                <w:color w:val="auto"/>
+                <w:u w:val="single"/>
+              </w:rPr>
+              <w:t>GAS 2.0 Installation Document</w:t>
+            </w:r>
+            <w:bookmarkEnd w:id="0"/>
+          </w:p>
+          <w:p>
+            <w:pPr>
+              <w:jc w:val="right"/>
+            </w:pPr>
+            <w:r>
+              <w:t>Document Version 1.0</w:t>
+            </w:r>
+          </w:p>
+        </w:tc>
+      </w:tr>
+    </w:tbl>
+    <w:p>
+      <w:pPr>
+        <w:pStyle w:val="TOC1"/>
+        <w:tabs>
+          <w:tab w:val="right" w:pos="9350"/>
+        </w:tabs>
+        <w:rPr>
+          <w:highlight w:val="lightGray"/>
+        </w:rPr>
+      </w:pPr>
+    </w:p>
+    <w:p>
+      <w:pPr>
+        <w:rPr>
+          <w:b/>
+          <w:caps/>
+          <w:noProof/>
+          <w:highlight w:val="lightGray"/>
+          <w:u w:val="single"/>
+        </w:rPr>
+      </w:pPr>
+      <w:r>
+        <w:rPr>
+          <w:highlight w:val="lightGray"/>
+          <w:u w:val="single"/>
+        </w:rPr>
+        <w:fldChar w:fldCharType="begin"/>
+      </w:r>
+      <w:r>
+        <w:rPr>
+          <w:highlight w:val="lightGray"/>
+          <w:u w:val="single"/>
+        </w:rPr>
+        <w:instrText xml:space="preserve"> TOC \o "1-3" </w:instrText>
+      </w:r>
+      <w:r>
+        <w:rPr>
+          <w:highlight w:val="lightGray"/>
+          <w:u w:val="single"/>
+        </w:rPr>
+        <w:fldChar w:fldCharType="separate"/>
+      </w:r>
+      <w:r>
+        <w:rPr>
+          <w:noProof/>
+          <w:highlight w:val="lightGray"/>
+        </w:rPr>
+        <w:br w:type="page"/>
+      </w:r>
+    </w:p>
+    <w:p>
+      <w:pPr>
+        <w:rPr>
+          <w:b/>
+          <w:caps/>
+          <w:noProof/>
+          <w:highlight w:val="lightGray"/>
+          <w:u w:val="single"/>
+        </w:rPr>
+      </w:pPr>
+    </w:p>
+    <w:p>
+      <w:pPr>
+        <w:rPr>
+          <w:b/>
+          <w:caps/>
+          <w:noProof/>
+          <w:highlight w:val="lightGray"/>
+          <w:u w:val="single"/>
+        </w:rPr>
+      </w:pPr>
+    </w:p>
+    <w:p>
+      <w:pPr>
+        <w:pStyle w:val="TOC1"/>
+        <w:tabs>
+          <w:tab w:val="right" w:pos="9350"/>
+        </w:tabs>
+        <w:rPr>
+          <w:rFonts w:eastAsiaTheme="minorEastAsia"/>
+          <w:b w:val="0"/>
+          <w:caps w:val="0"/>
+          <w:noProof/>
+          <w:sz w:val="24"/>
+          <w:szCs w:val="24"/>
+          <w:u w:val="none"/>
+          <w:lang w:eastAsia="ja-JP"/>
+        </w:rPr>
+      </w:pPr>
+      <w:r>
+        <w:rPr>
+          <w:noProof/>
+        </w:rPr>
+        <w:t>GAS 2.0 Installation Document</w:t>
+      </w:r>
+      <w:r>
+        <w:rPr>
+          <w:noProof/>
+        </w:rPr>
+        <w:tab/>
+      </w:r>
+      <w:r>
+        <w:rPr>
+          <w:noProof/>
+        </w:rPr>
+        <w:fldChar w:fldCharType="begin"/>
+      </w:r>
+      <w:r>
+        <w:rPr>
+          <w:noProof/>
+        </w:rPr>
+        <w:instrText xml:space="preserve"> PAGEREF _Toc228430778 \h </w:instrText>
+      </w:r>
+      <w:r>
+        <w:rPr>
+          <w:noProof/>
+        </w:rPr>
+      </w:r>
+      <w:r>
+        <w:rPr>
+          <w:noProof/>
+        </w:rPr>
+        <w:fldChar w:fldCharType="separate"/>
+      </w:r>
+      <w:r>
+        <w:rPr>
+          <w:noProof/>
+        </w:rPr>
+        <w:t>1</w:t>
+      </w:r>
+      <w:r>
+        <w:rPr>
+          <w:noProof/>
+        </w:rPr>
+        <w:fldChar w:fldCharType="end"/>
+      </w:r>
+    </w:p>
+    <w:p>
+      <w:pPr>
+        <w:pStyle w:val="TOC1"/>
+        <w:tabs>
+          <w:tab w:val="right" w:pos="9350"/>
+        </w:tabs>
+        <w:rPr>
+          <w:rFonts w:eastAsiaTheme="minorEastAsia"/>
+          <w:b w:val="0"/>
+          <w:caps w:val="0"/>
+          <w:noProof/>
+          <w:sz w:val="24"/>
+          <w:szCs w:val="24"/>
+          <w:u w:val="none"/>
+          <w:lang w:eastAsia="ja-JP"/>
+        </w:rPr>
+      </w:pPr>
+      <w:r>
+        <w:rPr>
+          <w:noProof/>
+          <w:highlight w:val="lightGray"/>
+        </w:rPr>
+        <w:t>GAS Installation using SFDC Workbench (Cloud Installation)</w:t>
+      </w:r>
+      <w:r>
+        <w:rPr>
+          <w:noProof/>
+        </w:rPr>
+        <w:tab/>
+      </w:r>
+      <w:r>
+        <w:rPr>
+          <w:noProof/>
+        </w:rPr>
+        <w:fldChar w:fldCharType="begin"/>
+      </w:r>
+      <w:r>
+        <w:rPr>
+          <w:noProof/>
+        </w:rPr>
+        <w:instrText xml:space="preserve"> PAGEREF _Toc228430779 \h </w:instrText>
+      </w:r>
+      <w:r>
+        <w:rPr>
+          <w:noProof/>
+        </w:rPr>
+      </w:r>
+      <w:r>
+        <w:rPr>
+          <w:noProof/>
+        </w:rPr>
+        <w:fldChar w:fldCharType="separate"/>
+      </w:r>
+      <w:r>
+        <w:rPr>
+          <w:noProof/>
+        </w:rPr>
+        <w:t>4</w:t>
+      </w:r>
+      <w:r>
+        <w:rPr>
+          <w:noProof/>
+        </w:rPr>
+        <w:fldChar w:fldCharType="end"/>
+      </w:r>
+    </w:p>
+    <w:p>
+      <w:pPr>
+        <w:pStyle w:val="TOC1"/>
+        <w:tabs>
+          <w:tab w:val="right" w:pos="9350"/>
+        </w:tabs>
+        <w:rPr>
+          <w:rFonts w:eastAsiaTheme="minorEastAsia"/>
+          <w:b w:val="0"/>
+          <w:caps w:val="0"/>
+          <w:noProof/>
+          <w:sz w:val="24"/>
+          <w:szCs w:val="24"/>
+          <w:u w:val="none"/>
+          <w:lang w:eastAsia="ja-JP"/>
+        </w:rPr>
+      </w:pPr>
+      <w:r>
+        <w:rPr>
+          <w:noProof/>
+          <w:highlight w:val="lightGray"/>
+        </w:rPr>
+        <w:t>GAS Installation using Eclipse</w:t>
+      </w:r>
+      <w:r>
+        <w:rPr>
+          <w:noProof/>
+        </w:rPr>
+        <w:tab/>
+      </w:r>
+      <w:r>
+        <w:rPr>
+          <w:noProof/>
+        </w:rPr>
+        <w:fldChar w:fldCharType="begin"/>
+      </w:r>
+      <w:r>
+        <w:rPr>
+          <w:noProof/>
+        </w:rPr>
+        <w:instrText xml:space="preserve"> PAGEREF _Toc228430780 \h </w:instrText>
+      </w:r>
+      <w:r>
+        <w:rPr>
+          <w:noProof/>
+        </w:rPr>
+      </w:r>
+      <w:r>
+        <w:rPr>
+          <w:noProof/>
+        </w:rPr>
+        <w:fldChar w:fldCharType="separate"/>
+      </w:r>
+      <w:r>
+        <w:rPr>
+          <w:noProof/>
+        </w:rPr>
+        <w:t>7</w:t>
+      </w:r>
+      <w:r>
+        <w:rPr>
+          <w:noProof/>
+        </w:rPr>
+        <w:fldChar w:fldCharType="end"/>
+      </w:r>
+    </w:p>
+    <w:p>
+      <w:pPr>
+        <w:rPr>
+          <w:highlight w:val="lightGray"/>
+          <w:u w:val="single"/>
+        </w:rPr>
+      </w:pPr>
+      <w:r>
+        <w:rPr>
+          <w:highlight w:val="lightGray"/>
+          <w:u w:val="single"/>
+        </w:rPr>
+        <w:fldChar w:fldCharType="end"/>
+      </w:r>
+      <w:r>
+        <w:rPr>
+          <w:highlight w:val="lightGray"/>
+          <w:u w:val="single"/>
+        </w:rPr>
+        <w:br w:type="page"/>
+      </w:r>
+    </w:p>
+    <w:p>
+      <w:pPr>
+        <w:rPr>
+          <w:highlight w:val="lightGray"/>
+          <w:u w:val="single"/>
+        </w:rPr>
+      </w:pPr>
+    </w:p>
+    <w:p>
+      <w:pPr>
+        <w:rPr>
+          <w:highlight w:val="lightGray"/>
+          <w:u w:val="single"/>
+        </w:rPr>
+      </w:pPr>
+    </w:p>
+    <w:p>
+      <w:pPr>
+        <w:rPr>
+          <w:highlight w:val="lightGray"/>
+          <w:u w:val="single"/>
+        </w:rPr>
+      </w:pPr>
+    </w:p>
+    <w:tbl>
+      <w:tblPr>
+        <w:tblStyle w:val="TableGrid"/>
+        <w:tblW w:w="0" w:type="auto"/>
+        <w:tblLook w:val="04A0" w:firstRow="1" w:lastRow="0" w:firstColumn="1" w:lastColumn="0" w:noHBand="0" w:noVBand="1"/>
+      </w:tblPr>
+      <w:tblGrid>
+        <w:gridCol w:w="2394"/>
+        <w:gridCol w:w="2394"/>
+        <w:gridCol w:w="2394"/>
+        <w:gridCol w:w="2394"/>
+      </w:tblGrid>
+      <w:tr>
+        <w:tc>
+          <w:tcPr>
+            <w:tcW w:w="2394" w:type="dxa"/>
+          </w:tcPr>
+          <w:p>
+            <w:r>
+              <w:t>DOCUMENT VERSION</w:t>
+            </w:r>
+          </w:p>
+        </w:tc>
+        <w:tc>
+          <w:tcPr>
+            <w:tcW w:w="2394" w:type="dxa"/>
+          </w:tcPr>
+          <w:p>
+            <w:r>
+              <w:t>AUTHOR</w:t>
+            </w:r>
+          </w:p>
+        </w:tc>
+        <w:tc>
+          <w:tcPr>
+            <w:tcW w:w="2394" w:type="dxa"/>
+          </w:tcPr>
+          <w:p>
+            <w:r>
+              <w:t>CHANGE DESCRIPTION</w:t>
+            </w:r>
+          </w:p>
+        </w:tc>
+        <w:tc>
+          <w:tcPr>
+            <w:tcW w:w="2394" w:type="dxa"/>
+          </w:tcPr>
+          <w:p>
+            <w:r>
+              <w:t>DATE OF CHANGE</w:t>
+            </w:r>
+          </w:p>
+        </w:tc>
+      </w:tr>
+      <w:tr>
+        <w:tc>
+          <w:tcPr>
+            <w:tcW w:w="2394" w:type="dxa"/>
+          </w:tcPr>
+          <w:p>
+            <w:r>
+              <w:t>1.0</w:t>
+            </w:r>
+          </w:p>
+        </w:tc>
+        <w:tc>
+          <w:tcPr>
+            <w:tcW w:w="2394" w:type="dxa"/>
+          </w:tcPr>
+          <w:p>
+            <w:r>
+              <w:t>Murugesh Naidu</w:t>
+            </w:r>
+          </w:p>
+        </w:tc>
+        <w:tc>
+          <w:tcPr>
+            <w:tcW w:w="2394" w:type="dxa"/>
+          </w:tcPr>
+          <w:p>
+            <w:r>
+              <w:t>Created</w:t>
+            </w:r>
+          </w:p>
+        </w:tc>
+        <w:tc>
+          <w:tcPr>
+            <w:tcW w:w="2394" w:type="dxa"/>
+          </w:tcPr>
+          <w:p>
+            <w:r>
+              <w:t>04/24/2013</w:t>
+            </w:r>
+          </w:p>
+        </w:tc>
+      </w:tr>
+    </w:tbl>
+    <w:p>
+      <w:pPr>
+        <w:rPr>
+          <w:highlight w:val="lightGray"/>
+          <w:u w:val="single"/>
+        </w:rPr>
+      </w:pPr>
+      <w:r>
+        <w:rPr>
+          <w:highlight w:val="lightGray"/>
+          <w:u w:val="single"/>
+        </w:rPr>
+        <w:br w:type="page"/>
+      </w:r>
+    </w:p>
     <w:p>
       <w:pPr>
         <w:pStyle w:val="Heading1"/>
@@ -11,6 +488,9 @@
           <w:u w:val="single"/>
         </w:rPr>
       </w:pPr>
+      <w:bookmarkStart w:id="1" w:name="_Toc228430779"/>
+      <w:bookmarkStart w:id="2" w:name="_GoBack"/>
+      <w:bookmarkEnd w:id="2"/>
       <w:r>
         <w:rPr>
           <w:color w:val="auto"/>
@@ -19,6 +499,7 @@
         </w:rPr>
         <w:t>GAS Installation using SFDC Workbench (Cloud Installation)</w:t>
       </w:r>
+      <w:bookmarkEnd w:id="1"/>
     </w:p>
     <w:p>
       <w:r>
@@ -986,6 +1467,7 @@
           <w:u w:val="single"/>
         </w:rPr>
       </w:pPr>
+      <w:bookmarkStart w:id="3" w:name="_Toc228430780"/>
       <w:r>
         <w:rPr>
           <w:color w:val="auto"/>
@@ -1002,6 +1484,7 @@
         </w:rPr>
         <w:t>Eclipse</w:t>
       </w:r>
+      <w:bookmarkEnd w:id="3"/>
     </w:p>
     <w:p>
       <w:r>
@@ -2418,8 +2901,6 @@
           <w:numId w:val="6"/>
         </w:numPr>
       </w:pPr>
-      <w:bookmarkStart w:id="0" w:name="_GoBack"/>
-      <w:bookmarkEnd w:id="0"/>
       <w:r>
         <w:t xml:space="preserve">Create a </w:t>
       </w:r>
@@ -2612,12 +3093,6 @@
       </w:r>
     </w:p>
     <w:sectPr>
-      <w:headerReference w:type="even" r:id="rId35"/>
-      <w:headerReference w:type="default" r:id="rId36"/>
-      <w:footerReference w:type="even" r:id="rId37"/>
-      <w:footerReference w:type="default" r:id="rId38"/>
-      <w:headerReference w:type="first" r:id="rId39"/>
-      <w:footerReference w:type="first" r:id="rId40"/>
       <w:pgSz w:w="12240" w:h="15840"/>
       <w:pgMar w:top="720" w:right="1440" w:bottom="720" w:left="1440" w:header="720" w:footer="720" w:gutter="0"/>
       <w:cols w:space="720"/>
@@ -2652,36 +3127,6 @@
 </w:endnotes>
 </file>
 
-<file path=word/footer1.xml><?xml version="1.0" encoding="utf-8"?>
-<w:ftr xmlns:wpc="http://schemas.microsoft.com/office/word/2010/wordprocessingCanvas" xmlns:mo="http://schemas.microsoft.com/office/mac/office/2008/main" xmlns:mc="http://schemas.openxmlformats.org/markup-compatibility/2006" xmlns:mv="urn:schemas-microsoft-com:mac:vml" xmlns:o="urn:schemas-microsoft-com:office:office" xmlns:r="http://schemas.openxmlformats.org/officeDocument/2006/relationships" xmlns:m="http://schemas.openxmlformats.org/officeDocument/2006/math" xmlns:v="urn:schemas-microsoft-com:vml" xmlns:wp14="http://schemas.microsoft.com/office/word/2010/wordprocessingDrawing" xmlns:wp="http://schemas.openxmlformats.org/drawingml/2006/wordprocessingDrawing" xmlns:w10="urn:schemas-microsoft-com:office:word" xmlns:w="http://schemas.openxmlformats.org/wordprocessingml/2006/main" xmlns:w14="http://schemas.microsoft.com/office/word/2010/wordml" xmlns:wpg="http://schemas.microsoft.com/office/word/2010/wordprocessingGroup" xmlns:wpi="http://schemas.microsoft.com/office/word/2010/wordprocessingInk" xmlns:wne="http://schemas.microsoft.com/office/word/2006/wordml" xmlns:wps="http://schemas.microsoft.com/office/word/2010/wordprocessingShape" mc:Ignorable="w14 wp14">
-  <w:p>
-    <w:pPr>
-      <w:pStyle w:val="Footer"/>
-    </w:pPr>
-  </w:p>
-</w:ftr>
-</file>
-
-<file path=word/footer2.xml><?xml version="1.0" encoding="utf-8"?>
-<w:ftr xmlns:wpc="http://schemas.microsoft.com/office/word/2010/wordprocessingCanvas" xmlns:mo="http://schemas.microsoft.com/office/mac/office/2008/main" xmlns:mc="http://schemas.openxmlformats.org/markup-compatibility/2006" xmlns:mv="urn:schemas-microsoft-com:mac:vml" xmlns:o="urn:schemas-microsoft-com:office:office" xmlns:r="http://schemas.openxmlformats.org/officeDocument/2006/relationships" xmlns:m="http://schemas.openxmlformats.org/officeDocument/2006/math" xmlns:v="urn:schemas-microsoft-com:vml" xmlns:wp14="http://schemas.microsoft.com/office/word/2010/wordprocessingDrawing" xmlns:wp="http://schemas.openxmlformats.org/drawingml/2006/wordprocessingDrawing" xmlns:w10="urn:schemas-microsoft-com:office:word" xmlns:w="http://schemas.openxmlformats.org/wordprocessingml/2006/main" xmlns:w14="http://schemas.microsoft.com/office/word/2010/wordml" xmlns:wpg="http://schemas.microsoft.com/office/word/2010/wordprocessingGroup" xmlns:wpi="http://schemas.microsoft.com/office/word/2010/wordprocessingInk" xmlns:wne="http://schemas.microsoft.com/office/word/2006/wordml" xmlns:wps="http://schemas.microsoft.com/office/word/2010/wordprocessingShape" mc:Ignorable="w14 wp14">
-  <w:p>
-    <w:pPr>
-      <w:pStyle w:val="Footer"/>
-    </w:pPr>
-  </w:p>
-</w:ftr>
-</file>
-
-<file path=word/footer3.xml><?xml version="1.0" encoding="utf-8"?>
-<w:ftr xmlns:wpc="http://schemas.microsoft.com/office/word/2010/wordprocessingCanvas" xmlns:mo="http://schemas.microsoft.com/office/mac/office/2008/main" xmlns:mc="http://schemas.openxmlformats.org/markup-compatibility/2006" xmlns:mv="urn:schemas-microsoft-com:mac:vml" xmlns:o="urn:schemas-microsoft-com:office:office" xmlns:r="http://schemas.openxmlformats.org/officeDocument/2006/relationships" xmlns:m="http://schemas.openxmlformats.org/officeDocument/2006/math" xmlns:v="urn:schemas-microsoft-com:vml" xmlns:wp14="http://schemas.microsoft.com/office/word/2010/wordprocessingDrawing" xmlns:wp="http://schemas.openxmlformats.org/drawingml/2006/wordprocessingDrawing" xmlns:w10="urn:schemas-microsoft-com:office:word" xmlns:w="http://schemas.openxmlformats.org/wordprocessingml/2006/main" xmlns:w14="http://schemas.microsoft.com/office/word/2010/wordml" xmlns:wpg="http://schemas.microsoft.com/office/word/2010/wordprocessingGroup" xmlns:wpi="http://schemas.microsoft.com/office/word/2010/wordprocessingInk" xmlns:wne="http://schemas.microsoft.com/office/word/2006/wordml" xmlns:wps="http://schemas.microsoft.com/office/word/2010/wordprocessingShape" mc:Ignorable="w14 wp14">
-  <w:p>
-    <w:pPr>
-      <w:pStyle w:val="Footer"/>
-    </w:pPr>
-  </w:p>
-</w:ftr>
-</file>
-
 <file path=word/footnotes.xml><?xml version="1.0" encoding="utf-8"?>
 <w:footnotes xmlns:wpc="http://schemas.microsoft.com/office/word/2010/wordprocessingCanvas" xmlns:mo="http://schemas.microsoft.com/office/mac/office/2008/main" xmlns:mc="http://schemas.openxmlformats.org/markup-compatibility/2006" xmlns:mv="urn:schemas-microsoft-com:mac:vml" xmlns:o="urn:schemas-microsoft-com:office:office" xmlns:r="http://schemas.openxmlformats.org/officeDocument/2006/relationships" xmlns:m="http://schemas.openxmlformats.org/officeDocument/2006/math" xmlns:v="urn:schemas-microsoft-com:vml" xmlns:wp14="http://schemas.microsoft.com/office/word/2010/wordprocessingDrawing" xmlns:wp="http://schemas.openxmlformats.org/drawingml/2006/wordprocessingDrawing" xmlns:w10="urn:schemas-microsoft-com:office:word" xmlns:w="http://schemas.openxmlformats.org/wordprocessingml/2006/main" xmlns:w14="http://schemas.microsoft.com/office/word/2010/wordml" xmlns:wpg="http://schemas.microsoft.com/office/word/2010/wordprocessingGroup" xmlns:wpi="http://schemas.microsoft.com/office/word/2010/wordprocessingInk" xmlns:wne="http://schemas.microsoft.com/office/word/2006/wordml" xmlns:wps="http://schemas.microsoft.com/office/word/2010/wordprocessingShape" mc:Ignorable="w14 wp14">
   <w:footnote w:type="separator" w:id="-1">
@@ -2705,36 +3150,6 @@
     </w:p>
   </w:footnote>
 </w:footnotes>
-</file>
-
-<file path=word/header1.xml><?xml version="1.0" encoding="utf-8"?>
-<w:hdr xmlns:wpc="http://schemas.microsoft.com/office/word/2010/wordprocessingCanvas" xmlns:mo="http://schemas.microsoft.com/office/mac/office/2008/main" xmlns:mc="http://schemas.openxmlformats.org/markup-compatibility/2006" xmlns:mv="urn:schemas-microsoft-com:mac:vml" xmlns:o="urn:schemas-microsoft-com:office:office" xmlns:r="http://schemas.openxmlformats.org/officeDocument/2006/relationships" xmlns:m="http://schemas.openxmlformats.org/officeDocument/2006/math" xmlns:v="urn:schemas-microsoft-com:vml" xmlns:wp14="http://schemas.microsoft.com/office/word/2010/wordprocessingDrawing" xmlns:wp="http://schemas.openxmlformats.org/drawingml/2006/wordprocessingDrawing" xmlns:w10="urn:schemas-microsoft-com:office:word" xmlns:w="http://schemas.openxmlformats.org/wordprocessingml/2006/main" xmlns:w14="http://schemas.microsoft.com/office/word/2010/wordml" xmlns:wpg="http://schemas.microsoft.com/office/word/2010/wordprocessingGroup" xmlns:wpi="http://schemas.microsoft.com/office/word/2010/wordprocessingInk" xmlns:wne="http://schemas.microsoft.com/office/word/2006/wordml" xmlns:wps="http://schemas.microsoft.com/office/word/2010/wordprocessingShape" mc:Ignorable="w14 wp14">
-  <w:p>
-    <w:pPr>
-      <w:pStyle w:val="Header"/>
-    </w:pPr>
-  </w:p>
-</w:hdr>
-</file>
-
-<file path=word/header2.xml><?xml version="1.0" encoding="utf-8"?>
-<w:hdr xmlns:wpc="http://schemas.microsoft.com/office/word/2010/wordprocessingCanvas" xmlns:mo="http://schemas.microsoft.com/office/mac/office/2008/main" xmlns:mc="http://schemas.openxmlformats.org/markup-compatibility/2006" xmlns:mv="urn:schemas-microsoft-com:mac:vml" xmlns:o="urn:schemas-microsoft-com:office:office" xmlns:r="http://schemas.openxmlformats.org/officeDocument/2006/relationships" xmlns:m="http://schemas.openxmlformats.org/officeDocument/2006/math" xmlns:v="urn:schemas-microsoft-com:vml" xmlns:wp14="http://schemas.microsoft.com/office/word/2010/wordprocessingDrawing" xmlns:wp="http://schemas.openxmlformats.org/drawingml/2006/wordprocessingDrawing" xmlns:w10="urn:schemas-microsoft-com:office:word" xmlns:w="http://schemas.openxmlformats.org/wordprocessingml/2006/main" xmlns:w14="http://schemas.microsoft.com/office/word/2010/wordml" xmlns:wpg="http://schemas.microsoft.com/office/word/2010/wordprocessingGroup" xmlns:wpi="http://schemas.microsoft.com/office/word/2010/wordprocessingInk" xmlns:wne="http://schemas.microsoft.com/office/word/2006/wordml" xmlns:wps="http://schemas.microsoft.com/office/word/2010/wordprocessingShape" mc:Ignorable="w14 wp14">
-  <w:p>
-    <w:pPr>
-      <w:pStyle w:val="Header"/>
-    </w:pPr>
-  </w:p>
-</w:hdr>
-</file>
-
-<file path=word/header3.xml><?xml version="1.0" encoding="utf-8"?>
-<w:hdr xmlns:wpc="http://schemas.microsoft.com/office/word/2010/wordprocessingCanvas" xmlns:mo="http://schemas.microsoft.com/office/mac/office/2008/main" xmlns:mc="http://schemas.openxmlformats.org/markup-compatibility/2006" xmlns:mv="urn:schemas-microsoft-com:mac:vml" xmlns:o="urn:schemas-microsoft-com:office:office" xmlns:r="http://schemas.openxmlformats.org/officeDocument/2006/relationships" xmlns:m="http://schemas.openxmlformats.org/officeDocument/2006/math" xmlns:v="urn:schemas-microsoft-com:vml" xmlns:wp14="http://schemas.microsoft.com/office/word/2010/wordprocessingDrawing" xmlns:wp="http://schemas.openxmlformats.org/drawingml/2006/wordprocessingDrawing" xmlns:w10="urn:schemas-microsoft-com:office:word" xmlns:w="http://schemas.openxmlformats.org/wordprocessingml/2006/main" xmlns:w14="http://schemas.microsoft.com/office/word/2010/wordml" xmlns:wpg="http://schemas.microsoft.com/office/word/2010/wordprocessingGroup" xmlns:wpi="http://schemas.microsoft.com/office/word/2010/wordprocessingInk" xmlns:wne="http://schemas.microsoft.com/office/word/2006/wordml" xmlns:wps="http://schemas.microsoft.com/office/word/2010/wordprocessingShape" mc:Ignorable="w14 wp14">
-  <w:p>
-    <w:pPr>
-      <w:pStyle w:val="Header"/>
-    </w:pPr>
-  </w:p>
-</w:hdr>
 </file>
 
 <file path=word/numbering.xml><?xml version="1.0" encoding="utf-8"?>
@@ -3798,6 +4213,163 @@
       </w:tcPr>
     </w:tblStylePr>
   </w:style>
+  <w:style w:type="table" w:styleId="TableGrid">
+    <w:name w:val="Table Grid"/>
+    <w:basedOn w:val="TableNormal"/>
+    <w:uiPriority w:val="59"/>
+    <w:rsid w:val="0016076F"/>
+    <w:pPr>
+      <w:spacing w:after="0" w:line="240" w:lineRule="auto"/>
+    </w:pPr>
+    <w:tblPr>
+      <w:tblInd w:w="0" w:type="dxa"/>
+      <w:tblBorders>
+        <w:top w:val="single" w:sz="4" w:space="0" w:color="auto"/>
+        <w:left w:val="single" w:sz="4" w:space="0" w:color="auto"/>
+        <w:bottom w:val="single" w:sz="4" w:space="0" w:color="auto"/>
+        <w:right w:val="single" w:sz="4" w:space="0" w:color="auto"/>
+        <w:insideH w:val="single" w:sz="4" w:space="0" w:color="auto"/>
+        <w:insideV w:val="single" w:sz="4" w:space="0" w:color="auto"/>
+      </w:tblBorders>
+      <w:tblCellMar>
+        <w:top w:w="0" w:type="dxa"/>
+        <w:left w:w="108" w:type="dxa"/>
+        <w:bottom w:w="0" w:type="dxa"/>
+        <w:right w:w="108" w:type="dxa"/>
+      </w:tblCellMar>
+    </w:tblPr>
+  </w:style>
+  <w:style w:type="paragraph" w:styleId="TOC1">
+    <w:name w:val="toc 1"/>
+    <w:basedOn w:val="Normal"/>
+    <w:next w:val="Normal"/>
+    <w:autoRedefine/>
+    <w:uiPriority w:val="39"/>
+    <w:unhideWhenUsed/>
+    <w:rsid w:val="0016076F"/>
+    <w:pPr>
+      <w:spacing w:before="240" w:after="120"/>
+    </w:pPr>
+    <w:rPr>
+      <w:b/>
+      <w:caps/>
+      <w:u w:val="single"/>
+    </w:rPr>
+  </w:style>
+  <w:style w:type="paragraph" w:styleId="TOC2">
+    <w:name w:val="toc 2"/>
+    <w:basedOn w:val="Normal"/>
+    <w:next w:val="Normal"/>
+    <w:autoRedefine/>
+    <w:uiPriority w:val="39"/>
+    <w:unhideWhenUsed/>
+    <w:rsid w:val="0016076F"/>
+    <w:pPr>
+      <w:spacing w:after="0"/>
+    </w:pPr>
+    <w:rPr>
+      <w:b/>
+      <w:smallCaps/>
+    </w:rPr>
+  </w:style>
+  <w:style w:type="paragraph" w:styleId="TOC3">
+    <w:name w:val="toc 3"/>
+    <w:basedOn w:val="Normal"/>
+    <w:next w:val="Normal"/>
+    <w:autoRedefine/>
+    <w:uiPriority w:val="39"/>
+    <w:unhideWhenUsed/>
+    <w:rsid w:val="0016076F"/>
+    <w:pPr>
+      <w:spacing w:after="0"/>
+    </w:pPr>
+    <w:rPr>
+      <w:smallCaps/>
+    </w:rPr>
+  </w:style>
+  <w:style w:type="paragraph" w:styleId="TOC4">
+    <w:name w:val="toc 4"/>
+    <w:basedOn w:val="Normal"/>
+    <w:next w:val="Normal"/>
+    <w:autoRedefine/>
+    <w:uiPriority w:val="39"/>
+    <w:unhideWhenUsed/>
+    <w:rsid w:val="0016076F"/>
+    <w:pPr>
+      <w:spacing w:after="0"/>
+    </w:pPr>
+  </w:style>
+  <w:style w:type="paragraph" w:styleId="TOC5">
+    <w:name w:val="toc 5"/>
+    <w:basedOn w:val="Normal"/>
+    <w:next w:val="Normal"/>
+    <w:autoRedefine/>
+    <w:uiPriority w:val="39"/>
+    <w:unhideWhenUsed/>
+    <w:rsid w:val="0016076F"/>
+    <w:pPr>
+      <w:spacing w:after="0"/>
+    </w:pPr>
+  </w:style>
+  <w:style w:type="paragraph" w:styleId="TOC6">
+    <w:name w:val="toc 6"/>
+    <w:basedOn w:val="Normal"/>
+    <w:next w:val="Normal"/>
+    <w:autoRedefine/>
+    <w:uiPriority w:val="39"/>
+    <w:unhideWhenUsed/>
+    <w:rsid w:val="0016076F"/>
+    <w:pPr>
+      <w:spacing w:after="0"/>
+    </w:pPr>
+  </w:style>
+  <w:style w:type="paragraph" w:styleId="TOC7">
+    <w:name w:val="toc 7"/>
+    <w:basedOn w:val="Normal"/>
+    <w:next w:val="Normal"/>
+    <w:autoRedefine/>
+    <w:uiPriority w:val="39"/>
+    <w:unhideWhenUsed/>
+    <w:rsid w:val="0016076F"/>
+    <w:pPr>
+      <w:spacing w:after="0"/>
+    </w:pPr>
+  </w:style>
+  <w:style w:type="paragraph" w:styleId="TOC8">
+    <w:name w:val="toc 8"/>
+    <w:basedOn w:val="Normal"/>
+    <w:next w:val="Normal"/>
+    <w:autoRedefine/>
+    <w:uiPriority w:val="39"/>
+    <w:unhideWhenUsed/>
+    <w:rsid w:val="0016076F"/>
+    <w:pPr>
+      <w:spacing w:after="0"/>
+    </w:pPr>
+  </w:style>
+  <w:style w:type="paragraph" w:styleId="TOC9">
+    <w:name w:val="toc 9"/>
+    <w:basedOn w:val="Normal"/>
+    <w:next w:val="Normal"/>
+    <w:autoRedefine/>
+    <w:uiPriority w:val="39"/>
+    <w:unhideWhenUsed/>
+    <w:rsid w:val="0016076F"/>
+    <w:pPr>
+      <w:spacing w:after="0"/>
+    </w:pPr>
+  </w:style>
+  <w:style w:type="paragraph" w:styleId="TableofFigures">
+    <w:name w:val="table of figures"/>
+    <w:basedOn w:val="Normal"/>
+    <w:next w:val="Normal"/>
+    <w:uiPriority w:val="99"/>
+    <w:unhideWhenUsed/>
+    <w:rsid w:val="0016076F"/>
+    <w:pPr>
+      <w:ind w:left="440" w:hanging="440"/>
+    </w:pPr>
+  </w:style>
 </w:styles>
 </file>
 
@@ -4283,6 +4855,163 @@
         <w:shd w:val="clear" w:color="auto" w:fill="E36C0A" w:themeFill="accent6" w:themeFillShade="BF"/>
       </w:tcPr>
     </w:tblStylePr>
+  </w:style>
+  <w:style w:type="table" w:styleId="TableGrid">
+    <w:name w:val="Table Grid"/>
+    <w:basedOn w:val="TableNormal"/>
+    <w:uiPriority w:val="59"/>
+    <w:rsid w:val="0016076F"/>
+    <w:pPr>
+      <w:spacing w:after="0" w:line="240" w:lineRule="auto"/>
+    </w:pPr>
+    <w:tblPr>
+      <w:tblInd w:w="0" w:type="dxa"/>
+      <w:tblBorders>
+        <w:top w:val="single" w:sz="4" w:space="0" w:color="auto"/>
+        <w:left w:val="single" w:sz="4" w:space="0" w:color="auto"/>
+        <w:bottom w:val="single" w:sz="4" w:space="0" w:color="auto"/>
+        <w:right w:val="single" w:sz="4" w:space="0" w:color="auto"/>
+        <w:insideH w:val="single" w:sz="4" w:space="0" w:color="auto"/>
+        <w:insideV w:val="single" w:sz="4" w:space="0" w:color="auto"/>
+      </w:tblBorders>
+      <w:tblCellMar>
+        <w:top w:w="0" w:type="dxa"/>
+        <w:left w:w="108" w:type="dxa"/>
+        <w:bottom w:w="0" w:type="dxa"/>
+        <w:right w:w="108" w:type="dxa"/>
+      </w:tblCellMar>
+    </w:tblPr>
+  </w:style>
+  <w:style w:type="paragraph" w:styleId="TOC1">
+    <w:name w:val="toc 1"/>
+    <w:basedOn w:val="Normal"/>
+    <w:next w:val="Normal"/>
+    <w:autoRedefine/>
+    <w:uiPriority w:val="39"/>
+    <w:unhideWhenUsed/>
+    <w:rsid w:val="0016076F"/>
+    <w:pPr>
+      <w:spacing w:before="240" w:after="120"/>
+    </w:pPr>
+    <w:rPr>
+      <w:b/>
+      <w:caps/>
+      <w:u w:val="single"/>
+    </w:rPr>
+  </w:style>
+  <w:style w:type="paragraph" w:styleId="TOC2">
+    <w:name w:val="toc 2"/>
+    <w:basedOn w:val="Normal"/>
+    <w:next w:val="Normal"/>
+    <w:autoRedefine/>
+    <w:uiPriority w:val="39"/>
+    <w:unhideWhenUsed/>
+    <w:rsid w:val="0016076F"/>
+    <w:pPr>
+      <w:spacing w:after="0"/>
+    </w:pPr>
+    <w:rPr>
+      <w:b/>
+      <w:smallCaps/>
+    </w:rPr>
+  </w:style>
+  <w:style w:type="paragraph" w:styleId="TOC3">
+    <w:name w:val="toc 3"/>
+    <w:basedOn w:val="Normal"/>
+    <w:next w:val="Normal"/>
+    <w:autoRedefine/>
+    <w:uiPriority w:val="39"/>
+    <w:unhideWhenUsed/>
+    <w:rsid w:val="0016076F"/>
+    <w:pPr>
+      <w:spacing w:after="0"/>
+    </w:pPr>
+    <w:rPr>
+      <w:smallCaps/>
+    </w:rPr>
+  </w:style>
+  <w:style w:type="paragraph" w:styleId="TOC4">
+    <w:name w:val="toc 4"/>
+    <w:basedOn w:val="Normal"/>
+    <w:next w:val="Normal"/>
+    <w:autoRedefine/>
+    <w:uiPriority w:val="39"/>
+    <w:unhideWhenUsed/>
+    <w:rsid w:val="0016076F"/>
+    <w:pPr>
+      <w:spacing w:after="0"/>
+    </w:pPr>
+  </w:style>
+  <w:style w:type="paragraph" w:styleId="TOC5">
+    <w:name w:val="toc 5"/>
+    <w:basedOn w:val="Normal"/>
+    <w:next w:val="Normal"/>
+    <w:autoRedefine/>
+    <w:uiPriority w:val="39"/>
+    <w:unhideWhenUsed/>
+    <w:rsid w:val="0016076F"/>
+    <w:pPr>
+      <w:spacing w:after="0"/>
+    </w:pPr>
+  </w:style>
+  <w:style w:type="paragraph" w:styleId="TOC6">
+    <w:name w:val="toc 6"/>
+    <w:basedOn w:val="Normal"/>
+    <w:next w:val="Normal"/>
+    <w:autoRedefine/>
+    <w:uiPriority w:val="39"/>
+    <w:unhideWhenUsed/>
+    <w:rsid w:val="0016076F"/>
+    <w:pPr>
+      <w:spacing w:after="0"/>
+    </w:pPr>
+  </w:style>
+  <w:style w:type="paragraph" w:styleId="TOC7">
+    <w:name w:val="toc 7"/>
+    <w:basedOn w:val="Normal"/>
+    <w:next w:val="Normal"/>
+    <w:autoRedefine/>
+    <w:uiPriority w:val="39"/>
+    <w:unhideWhenUsed/>
+    <w:rsid w:val="0016076F"/>
+    <w:pPr>
+      <w:spacing w:after="0"/>
+    </w:pPr>
+  </w:style>
+  <w:style w:type="paragraph" w:styleId="TOC8">
+    <w:name w:val="toc 8"/>
+    <w:basedOn w:val="Normal"/>
+    <w:next w:val="Normal"/>
+    <w:autoRedefine/>
+    <w:uiPriority w:val="39"/>
+    <w:unhideWhenUsed/>
+    <w:rsid w:val="0016076F"/>
+    <w:pPr>
+      <w:spacing w:after="0"/>
+    </w:pPr>
+  </w:style>
+  <w:style w:type="paragraph" w:styleId="TOC9">
+    <w:name w:val="toc 9"/>
+    <w:basedOn w:val="Normal"/>
+    <w:next w:val="Normal"/>
+    <w:autoRedefine/>
+    <w:uiPriority w:val="39"/>
+    <w:unhideWhenUsed/>
+    <w:rsid w:val="0016076F"/>
+    <w:pPr>
+      <w:spacing w:after="0"/>
+    </w:pPr>
+  </w:style>
+  <w:style w:type="paragraph" w:styleId="TableofFigures">
+    <w:name w:val="table of figures"/>
+    <w:basedOn w:val="Normal"/>
+    <w:next w:val="Normal"/>
+    <w:uiPriority w:val="99"/>
+    <w:unhideWhenUsed/>
+    <w:rsid w:val="0016076F"/>
+    <w:pPr>
+      <w:ind w:left="440" w:hanging="440"/>
+    </w:pPr>
   </w:style>
 </w:styles>
 </file>

</xml_diff>

<commit_message>
Minor updates to language
</commit_message>
<xml_diff>
--- a/GAS Install Steps.docx
+++ b/GAS Install Steps.docx
@@ -489,8 +489,6 @@
         </w:rPr>
       </w:pPr>
       <w:bookmarkStart w:id="1" w:name="_Toc228430779"/>
-      <w:bookmarkStart w:id="2" w:name="_GoBack"/>
-      <w:bookmarkEnd w:id="2"/>
       <w:r>
         <w:rPr>
           <w:color w:val="auto"/>
@@ -503,23 +501,13 @@
     </w:p>
     <w:p>
       <w:r>
-        <w:t xml:space="preserve">GAS tool is a standard unmanaged </w:t>
-      </w:r>
-      <w:proofErr w:type="spellStart"/>
-      <w:r>
-        <w:t>Salesforce</w:t>
-      </w:r>
-      <w:proofErr w:type="spellEnd"/>
-      <w:r>
-        <w:t xml:space="preserve"> package that uses Apex and </w:t>
-      </w:r>
-      <w:proofErr w:type="spellStart"/>
-      <w:r>
-        <w:t>VisualForce</w:t>
-      </w:r>
-      <w:proofErr w:type="spellEnd"/>
-      <w:r>
-        <w:t xml:space="preserve"> as its core components. The following steps can be followed in order to install GAS into your organization:</w:t>
+        <w:t xml:space="preserve">GAS tool is a standard Salesforce </w:t>
+      </w:r>
+      <w:r>
+        <w:t>custom solution</w:t>
+      </w:r>
+      <w:r>
+        <w:t xml:space="preserve"> that uses Apex and VisualForce as its core components. The following steps can be followed in order to install GAS into your organization:</w:t>
       </w:r>
     </w:p>
     <w:p>
@@ -541,21 +529,7 @@
           <w:rPr>
             <w:rStyle w:val="Hyperlink"/>
           </w:rPr>
-          <w:t xml:space="preserve">Veeva </w:t>
-        </w:r>
-        <w:proofErr w:type="spellStart"/>
-        <w:r>
-          <w:rPr>
-            <w:rStyle w:val="Hyperlink"/>
-          </w:rPr>
-          <w:t>GITHub</w:t>
-        </w:r>
-        <w:proofErr w:type="spellEnd"/>
-        <w:r>
-          <w:rPr>
-            <w:rStyle w:val="Hyperlink"/>
-          </w:rPr>
-          <w:t xml:space="preserve"> Repository</w:t>
+          <w:t>Veeva GITHub Repository</w:t>
         </w:r>
       </w:hyperlink>
     </w:p>
@@ -750,21 +724,7 @@
         <w:rPr>
           <w:rFonts w:eastAsia="Times New Roman" w:cs="Times New Roman"/>
         </w:rPr>
-        <w:t xml:space="preserve">Click on “Login with </w:t>
-      </w:r>
-      <w:proofErr w:type="spellStart"/>
-      <w:r>
-        <w:rPr>
-          <w:rFonts w:eastAsia="Times New Roman" w:cs="Times New Roman"/>
-        </w:rPr>
-        <w:t>Salesforce</w:t>
-      </w:r>
-      <w:proofErr w:type="spellEnd"/>
-      <w:r>
-        <w:rPr>
-          <w:rFonts w:eastAsia="Times New Roman" w:cs="Times New Roman"/>
-        </w:rPr>
-        <w:t>” button</w:t>
+        <w:t>Click on “Login with Salesforce” button</w:t>
       </w:r>
     </w:p>
     <w:p>
@@ -1251,32 +1211,14 @@
         </w:numPr>
       </w:pPr>
       <w:r>
-        <w:t xml:space="preserve">Create a </w:t>
-      </w:r>
-      <w:proofErr w:type="spellStart"/>
-      <w:r>
-        <w:t>VisualForce</w:t>
-      </w:r>
-      <w:proofErr w:type="spellEnd"/>
-      <w:r>
-        <w:t xml:space="preserve"> tab and point the tab to the </w:t>
-      </w:r>
-      <w:proofErr w:type="spellStart"/>
-      <w:r>
-        <w:t>VisualForce</w:t>
-      </w:r>
-      <w:proofErr w:type="spellEnd"/>
-      <w:r>
-        <w:t xml:space="preserve"> page called </w:t>
-      </w:r>
-      <w:proofErr w:type="spellStart"/>
+        <w:t xml:space="preserve">Create a VisualForce tab and point the tab to the VisualForce page called </w:t>
+      </w:r>
       <w:r>
         <w:rPr>
           <w:i/>
         </w:rPr>
         <w:t>searchAccts.page</w:t>
       </w:r>
-      <w:proofErr w:type="spellEnd"/>
       <w:r>
         <w:t xml:space="preserve"> (</w:t>
       </w:r>
@@ -1320,21 +1262,7 @@
         <w:rPr>
           <w:i/>
         </w:rPr>
-        <w:t xml:space="preserve">New - under </w:t>
-      </w:r>
-      <w:proofErr w:type="spellStart"/>
-      <w:r>
-        <w:rPr>
-          <w:i/>
-        </w:rPr>
-        <w:t>VisualForce</w:t>
-      </w:r>
-      <w:proofErr w:type="spellEnd"/>
-      <w:r>
-        <w:rPr>
-          <w:i/>
-        </w:rPr>
-        <w:t xml:space="preserve"> tabs</w:t>
+        <w:t>New - under VisualForce tabs</w:t>
       </w:r>
       <w:r>
         <w:t>)</w:t>
@@ -1396,14 +1324,12 @@
       <w:r>
         <w:t xml:space="preserve"> and go to the </w:t>
       </w:r>
-      <w:proofErr w:type="spellStart"/>
       <w:r>
         <w:rPr>
           <w:i/>
         </w:rPr>
         <w:t>searchAccts.page</w:t>
       </w:r>
-      <w:proofErr w:type="spellEnd"/>
       <w:r>
         <w:rPr>
           <w:i/>
@@ -1467,7 +1393,7 @@
           <w:u w:val="single"/>
         </w:rPr>
       </w:pPr>
-      <w:bookmarkStart w:id="3" w:name="_Toc228430780"/>
+      <w:bookmarkStart w:id="2" w:name="_Toc228430780"/>
       <w:r>
         <w:rPr>
           <w:color w:val="auto"/>
@@ -1484,17 +1410,25 @@
         </w:rPr>
         <w:t>Eclipse</w:t>
       </w:r>
+      <w:bookmarkEnd w:id="2"/>
+    </w:p>
+    <w:p>
+      <w:r>
+        <w:rPr>
+          <w:b/>
+        </w:rPr>
+        <w:t>Pre-requisite:</w:t>
+      </w:r>
+      <w:r>
+        <w:t xml:space="preserve"> </w:t>
+      </w:r>
+      <w:r>
+        <w:t>Must already have a w</w:t>
+      </w:r>
+      <w:bookmarkStart w:id="3" w:name="_GoBack"/>
       <w:bookmarkEnd w:id="3"/>
-    </w:p>
-    <w:p>
-      <w:r>
-        <w:rPr>
-          <w:b/>
-        </w:rPr>
-        <w:t>Pre-requisite:</w:t>
-      </w:r>
-      <w:r>
-        <w:t xml:space="preserve"> Working installed version of Eclipse with Force.com plugin. Please refer to the following link for installation details </w:t>
+      <w:r>
+        <w:t xml:space="preserve">orking installed version of Eclipse with Force.com plugin. Please refer to the following link for installation details </w:t>
       </w:r>
       <w:r>
         <w:sym w:font="Wingdings" w:char="F0E0"/>
@@ -1527,21 +1461,7 @@
           <w:rPr>
             <w:rStyle w:val="Hyperlink"/>
           </w:rPr>
-          <w:t xml:space="preserve">Veeva </w:t>
-        </w:r>
-        <w:proofErr w:type="spellStart"/>
-        <w:r>
-          <w:rPr>
-            <w:rStyle w:val="Hyperlink"/>
-          </w:rPr>
-          <w:t>GITHub</w:t>
-        </w:r>
-        <w:proofErr w:type="spellEnd"/>
-        <w:r>
-          <w:rPr>
-            <w:rStyle w:val="Hyperlink"/>
-          </w:rPr>
-          <w:t xml:space="preserve"> Repository</w:t>
+          <w:t>Veeva GITHub Repository</w:t>
         </w:r>
       </w:hyperlink>
     </w:p>
@@ -1775,15 +1695,7 @@
         </w:numPr>
       </w:pPr>
       <w:r>
-        <w:t>Create a folder called “</w:t>
-      </w:r>
-      <w:proofErr w:type="spellStart"/>
-      <w:r>
-        <w:t>src</w:t>
-      </w:r>
-      <w:proofErr w:type="spellEnd"/>
-      <w:r>
-        <w:t>” under this blank project</w:t>
+        <w:t>Create a folder called “src” under this blank project</w:t>
       </w:r>
     </w:p>
     <w:p>
@@ -1925,34 +1837,16 @@
         </w:numPr>
       </w:pPr>
       <w:r>
-        <w:t xml:space="preserve">Import the Zip file downloaded from </w:t>
-      </w:r>
-      <w:proofErr w:type="spellStart"/>
-      <w:r>
-        <w:t>GITHub</w:t>
-      </w:r>
-      <w:proofErr w:type="spellEnd"/>
-      <w:r>
-        <w:t xml:space="preserve"> into the </w:t>
-      </w:r>
-      <w:proofErr w:type="spellStart"/>
+        <w:t xml:space="preserve">Import the Zip file downloaded from GITHub into the </w:t>
+      </w:r>
       <w:r>
         <w:rPr>
           <w:b/>
         </w:rPr>
         <w:t>src</w:t>
       </w:r>
-      <w:proofErr w:type="spellEnd"/>
-      <w:r>
-        <w:t xml:space="preserve"> folder. You will need to move over the files from the base folder into the </w:t>
-      </w:r>
-      <w:proofErr w:type="spellStart"/>
-      <w:r>
-        <w:t>src</w:t>
-      </w:r>
-      <w:proofErr w:type="spellEnd"/>
-      <w:r>
-        <w:t xml:space="preserve"> folder (don’t forget to include the package.xml)</w:t>
+      <w:r>
+        <w:t xml:space="preserve"> folder. You will need to move over the files from the base folder into the src folder (don’t forget to include the package.xml)</w:t>
       </w:r>
     </w:p>
     <w:p/>
@@ -2447,14 +2341,12 @@
       <w:r>
         <w:t xml:space="preserve">Right click on the </w:t>
       </w:r>
-      <w:proofErr w:type="spellStart"/>
       <w:r>
         <w:rPr>
           <w:b/>
         </w:rPr>
         <w:t>src</w:t>
       </w:r>
-      <w:proofErr w:type="spellEnd"/>
       <w:r>
         <w:t xml:space="preserve"> folder and choose Deploy to server and enter the destination server details. Ignore and continue the warning about Sync check failure</w:t>
       </w:r>
@@ -2902,32 +2794,14 @@
         </w:numPr>
       </w:pPr>
       <w:r>
-        <w:t xml:space="preserve">Create a </w:t>
-      </w:r>
-      <w:proofErr w:type="spellStart"/>
-      <w:r>
-        <w:t>VisualForce</w:t>
-      </w:r>
-      <w:proofErr w:type="spellEnd"/>
-      <w:r>
-        <w:t xml:space="preserve"> tab and point the tab to the </w:t>
-      </w:r>
-      <w:proofErr w:type="spellStart"/>
-      <w:r>
-        <w:t>VisualForce</w:t>
-      </w:r>
-      <w:proofErr w:type="spellEnd"/>
-      <w:r>
-        <w:t xml:space="preserve"> page called </w:t>
-      </w:r>
-      <w:proofErr w:type="spellStart"/>
+        <w:t xml:space="preserve">Create a VisualForce tab and point the tab to the VisualForce page called </w:t>
+      </w:r>
       <w:r>
         <w:rPr>
           <w:i/>
         </w:rPr>
         <w:t>searchAccts.page</w:t>
       </w:r>
-      <w:proofErr w:type="spellEnd"/>
       <w:r>
         <w:t xml:space="preserve"> (</w:t>
       </w:r>
@@ -2971,21 +2845,7 @@
         <w:rPr>
           <w:i/>
         </w:rPr>
-        <w:t xml:space="preserve">New - under </w:t>
-      </w:r>
-      <w:proofErr w:type="spellStart"/>
-      <w:r>
-        <w:rPr>
-          <w:i/>
-        </w:rPr>
-        <w:t>VisualForce</w:t>
-      </w:r>
-      <w:proofErr w:type="spellEnd"/>
-      <w:r>
-        <w:rPr>
-          <w:i/>
-        </w:rPr>
-        <w:t xml:space="preserve"> tabs</w:t>
+        <w:t>New - under VisualForce tabs</w:t>
       </w:r>
       <w:r>
         <w:t>)</w:t>
@@ -3047,14 +2907,12 @@
       <w:r>
         <w:t xml:space="preserve"> and go to the </w:t>
       </w:r>
-      <w:proofErr w:type="spellStart"/>
       <w:r>
         <w:rPr>
           <w:i/>
         </w:rPr>
         <w:t>searchAccts.page</w:t>
       </w:r>
-      <w:proofErr w:type="spellEnd"/>
       <w:r>
         <w:rPr>
           <w:i/>

</xml_diff>